<commit_message>
update (forgot to change date of update)
</commit_message>
<xml_diff>
--- a/Docs/cadwell_innovation_brief.docx
+++ b/Docs/cadwell_innovation_brief.docx
@@ -58,7 +58,6 @@
         </w:rPr>
         <w:t>(</w:t>
       </w:r>
-      <w:proofErr w:type="gramStart"/>
       <w:r>
         <w:rPr>
           <w:rFonts w:ascii="Times New Roman" w:eastAsia="Times New Roman" w:hAnsi="Times New Roman" w:cs="Times New Roman"/>
@@ -66,9 +65,8 @@
           <w:sz w:val="28"/>
           <w:szCs w:val="28"/>
         </w:rPr>
-        <w:t>vector</w:t>
-      </w:r>
-      <w:proofErr w:type="gramEnd"/>
+        <w:t>vector based character advancement</w:t>
+      </w:r>
       <w:r>
         <w:rPr>
           <w:rFonts w:ascii="Times New Roman" w:eastAsia="Times New Roman" w:hAnsi="Times New Roman" w:cs="Times New Roman"/>
@@ -76,17 +74,19 @@
           <w:sz w:val="28"/>
           <w:szCs w:val="28"/>
         </w:rPr>
-        <w:t xml:space="preserve"> based character advancement</w:t>
-      </w:r>
-      <w:r>
+        <w:t>)</w:t>
+      </w:r>
+    </w:p>
+    <w:p>
+      <w:pPr>
+        <w:jc w:val="center"/>
         <w:rPr>
           <w:rFonts w:ascii="Times New Roman" w:eastAsia="Times New Roman" w:hAnsi="Times New Roman" w:cs="Times New Roman"/>
           <w:b/>
           <w:sz w:val="28"/>
           <w:szCs w:val="28"/>
         </w:rPr>
-        <w:t>)</w:t>
-      </w:r>
+      </w:pPr>
     </w:p>
     <w:p>
       <w:pPr>
@@ -98,29 +98,29 @@
           <w:szCs w:val="28"/>
         </w:rPr>
       </w:pPr>
-    </w:p>
-    <w:p>
-      <w:pPr>
-        <w:jc w:val="center"/>
+      <w:r>
         <w:rPr>
           <w:rFonts w:ascii="Times New Roman" w:eastAsia="Times New Roman" w:hAnsi="Times New Roman" w:cs="Times New Roman"/>
           <w:b/>
           <w:sz w:val="28"/>
           <w:szCs w:val="28"/>
         </w:rPr>
-      </w:pPr>
-      <w:r>
+        <w:t>[IMAGE OF PROTOTYPE]</w:t>
+      </w:r>
+    </w:p>
+    <w:p>
+      <w:pPr>
         <w:rPr>
           <w:rFonts w:ascii="Times New Roman" w:eastAsia="Times New Roman" w:hAnsi="Times New Roman" w:cs="Times New Roman"/>
           <w:b/>
           <w:sz w:val="28"/>
           <w:szCs w:val="28"/>
         </w:rPr>
-        <w:t>[IMAGE OF PROTOTYPE]</w:t>
-      </w:r>
-    </w:p>
-    <w:p>
-      <w:pPr>
+      </w:pPr>
+    </w:p>
+    <w:p>
+      <w:pPr>
+        <w:jc w:val="center"/>
         <w:rPr>
           <w:rFonts w:ascii="Times New Roman" w:eastAsia="Times New Roman" w:hAnsi="Times New Roman" w:cs="Times New Roman"/>
           <w:b/>
@@ -139,25 +139,53 @@
           <w:szCs w:val="28"/>
         </w:rPr>
       </w:pPr>
-    </w:p>
-    <w:p>
-      <w:pPr>
-        <w:jc w:val="center"/>
+      <w:r>
         <w:rPr>
           <w:rFonts w:ascii="Times New Roman" w:eastAsia="Times New Roman" w:hAnsi="Times New Roman" w:cs="Times New Roman"/>
           <w:b/>
           <w:sz w:val="28"/>
           <w:szCs w:val="28"/>
         </w:rPr>
-      </w:pPr>
-      <w:r>
+        <w:t>Creator:</w:t>
+      </w:r>
+    </w:p>
+    <w:p>
+      <w:pPr>
+        <w:spacing w:line="240" w:lineRule="auto"/>
+        <w:jc w:val="center"/>
         <w:rPr>
           <w:rFonts w:ascii="Times New Roman" w:eastAsia="Times New Roman" w:hAnsi="Times New Roman" w:cs="Times New Roman"/>
           <w:b/>
           <w:sz w:val="28"/>
           <w:szCs w:val="28"/>
         </w:rPr>
-        <w:t>Creator:</w:t>
+      </w:pPr>
+      <w:r>
+        <w:rPr>
+          <w:rFonts w:ascii="Times New Roman" w:eastAsia="Times New Roman" w:hAnsi="Times New Roman" w:cs="Times New Roman"/>
+          <w:b/>
+          <w:sz w:val="28"/>
+          <w:szCs w:val="28"/>
+        </w:rPr>
+        <w:t>Christopher Cadwell</w:t>
+      </w:r>
+      <w:r>
+        <w:rPr>
+          <w:rFonts w:ascii="Times New Roman" w:eastAsia="Times New Roman" w:hAnsi="Times New Roman" w:cs="Times New Roman"/>
+          <w:b/>
+          <w:sz w:val="28"/>
+          <w:szCs w:val="28"/>
+        </w:rPr>
+        <w:t xml:space="preserve">, </w:t>
+      </w:r>
+      <w:r>
+        <w:rPr>
+          <w:rFonts w:ascii="Times New Roman" w:eastAsia="Times New Roman" w:hAnsi="Times New Roman" w:cs="Times New Roman"/>
+          <w:b/>
+          <w:sz w:val="28"/>
+          <w:szCs w:val="28"/>
+        </w:rPr>
+        <w:t>Game Programming</w:t>
       </w:r>
     </w:p>
     <w:p>
@@ -171,15 +199,18 @@
           <w:szCs w:val="28"/>
         </w:rPr>
       </w:pPr>
-      <w:r>
+    </w:p>
+    <w:p>
+      <w:pPr>
+        <w:spacing w:line="240" w:lineRule="auto"/>
+        <w:jc w:val="center"/>
         <w:rPr>
           <w:rFonts w:ascii="Times New Roman" w:eastAsia="Times New Roman" w:hAnsi="Times New Roman" w:cs="Times New Roman"/>
           <w:b/>
           <w:sz w:val="28"/>
           <w:szCs w:val="28"/>
         </w:rPr>
-        <w:t>Christopher Cadwell</w:t>
-      </w:r>
+      </w:pPr>
       <w:r>
         <w:rPr>
           <w:rFonts w:ascii="Times New Roman" w:eastAsia="Times New Roman" w:hAnsi="Times New Roman" w:cs="Times New Roman"/>
@@ -187,7 +218,7 @@
           <w:sz w:val="28"/>
           <w:szCs w:val="28"/>
         </w:rPr>
-        <w:t xml:space="preserve">, </w:t>
+        <w:t xml:space="preserve">Last Updated: </w:t>
       </w:r>
       <w:r>
         <w:rPr>
@@ -196,32 +227,26 @@
           <w:sz w:val="28"/>
           <w:szCs w:val="28"/>
         </w:rPr>
-        <w:t>Game Programming</w:t>
-      </w:r>
-    </w:p>
-    <w:p>
-      <w:pPr>
-        <w:spacing w:line="240" w:lineRule="auto"/>
-        <w:jc w:val="center"/>
+        <w:t>0</w:t>
+      </w:r>
+      <w:r>
         <w:rPr>
           <w:rFonts w:ascii="Times New Roman" w:eastAsia="Times New Roman" w:hAnsi="Times New Roman" w:cs="Times New Roman"/>
           <w:b/>
           <w:sz w:val="28"/>
           <w:szCs w:val="28"/>
         </w:rPr>
-      </w:pPr>
-    </w:p>
-    <w:p>
-      <w:pPr>
-        <w:spacing w:line="240" w:lineRule="auto"/>
-        <w:jc w:val="center"/>
+        <w:t>6</w:t>
+      </w:r>
+      <w:r>
         <w:rPr>
           <w:rFonts w:ascii="Times New Roman" w:eastAsia="Times New Roman" w:hAnsi="Times New Roman" w:cs="Times New Roman"/>
           <w:b/>
           <w:sz w:val="28"/>
           <w:szCs w:val="28"/>
         </w:rPr>
-      </w:pPr>
+        <w:t>/</w:t>
+      </w:r>
       <w:r>
         <w:rPr>
           <w:rFonts w:ascii="Times New Roman" w:eastAsia="Times New Roman" w:hAnsi="Times New Roman" w:cs="Times New Roman"/>
@@ -229,52 +254,7 @@
           <w:sz w:val="28"/>
           <w:szCs w:val="28"/>
         </w:rPr>
-        <w:t xml:space="preserve">Last Updated: </w:t>
-      </w:r>
-      <w:r>
-        <w:rPr>
-          <w:rFonts w:ascii="Times New Roman" w:eastAsia="Times New Roman" w:hAnsi="Times New Roman" w:cs="Times New Roman"/>
-          <w:b/>
-          <w:sz w:val="28"/>
-          <w:szCs w:val="28"/>
-        </w:rPr>
-        <w:t>0</w:t>
-      </w:r>
-      <w:r>
-        <w:rPr>
-          <w:rFonts w:ascii="Times New Roman" w:eastAsia="Times New Roman" w:hAnsi="Times New Roman" w:cs="Times New Roman"/>
-          <w:b/>
-          <w:sz w:val="28"/>
-          <w:szCs w:val="28"/>
-        </w:rPr>
-        <w:t>6</w:t>
-      </w:r>
-      <w:r>
-        <w:rPr>
-          <w:rFonts w:ascii="Times New Roman" w:eastAsia="Times New Roman" w:hAnsi="Times New Roman" w:cs="Times New Roman"/>
-          <w:b/>
-          <w:sz w:val="28"/>
-          <w:szCs w:val="28"/>
-        </w:rPr>
-        <w:t>/</w:t>
-      </w:r>
-      <w:r>
-        <w:rPr>
-          <w:rFonts w:ascii="Times New Roman" w:eastAsia="Times New Roman" w:hAnsi="Times New Roman" w:cs="Times New Roman"/>
-          <w:b/>
-          <w:sz w:val="28"/>
-          <w:szCs w:val="28"/>
-        </w:rPr>
-        <w:t>1</w:t>
-      </w:r>
-      <w:r>
-        <w:rPr>
-          <w:rFonts w:ascii="Times New Roman" w:eastAsia="Times New Roman" w:hAnsi="Times New Roman" w:cs="Times New Roman"/>
-          <w:b/>
-          <w:sz w:val="28"/>
-          <w:szCs w:val="28"/>
-        </w:rPr>
-        <w:t>0</w:t>
+        <w:t>26</w:t>
       </w:r>
       <w:r>
         <w:rPr>
@@ -432,25 +412,7 @@
           <w:sz w:val="24"/>
           <w:szCs w:val="24"/>
         </w:rPr>
-        <w:t xml:space="preserve">My favorite game genre is RPG.  Most RPGs today are either based </w:t>
-      </w:r>
-      <w:proofErr w:type="gramStart"/>
-      <w:r>
-        <w:rPr>
-          <w:rFonts w:ascii="Times New Roman" w:eastAsia="Times New Roman" w:hAnsi="Times New Roman" w:cs="Times New Roman"/>
-          <w:sz w:val="24"/>
-          <w:szCs w:val="24"/>
-        </w:rPr>
-        <w:t>off of</w:t>
-      </w:r>
-      <w:proofErr w:type="gramEnd"/>
-      <w:r>
-        <w:rPr>
-          <w:rFonts w:ascii="Times New Roman" w:eastAsia="Times New Roman" w:hAnsi="Times New Roman" w:cs="Times New Roman"/>
-          <w:sz w:val="24"/>
-          <w:szCs w:val="24"/>
-        </w:rPr>
-        <w:t xml:space="preserve"> experience or skill values, I want to make a system that allows you to progress more based on how you play</w:t>
+        <w:t>My favorite game genre is RPG.  Most RPGs today are either based off of experience or skill values, I want to make a system that allows you to progress more based on how you play</w:t>
       </w:r>
       <w:r>
         <w:rPr>
@@ -564,15 +526,7 @@
         <w:pStyle w:val="NormalWeb"/>
       </w:pPr>
       <w:r>
-        <w:t xml:space="preserve">In this system, each character stat (such as strength, intelligence, agility, etc.) will be represented as a dimension in an n-dimensional vector space. Every action or decision made by the player will result in a vector in this space, with the direction and magnitude of the vector determined by the nature of the action and its impact on the character's </w:t>
-      </w:r>
-      <w:proofErr w:type="gramStart"/>
-      <w:r>
-        <w:t>stats</w:t>
-      </w:r>
-      <w:proofErr w:type="gramEnd"/>
-      <w:r>
-        <w:t>.</w:t>
+        <w:t>In this system, each character stat (such as strength, intelligence, agility, etc.) will be represented as a dimension in an n-dimensional vector space. Every action or decision made by the player will result in a vector in this space, with the direction and magnitude of the vector determined by the nature of the action and its impact on the character's stats.</w:t>
       </w:r>
     </w:p>
     <w:p>
@@ -738,15 +692,7 @@
         <w:t>Dynamic Adaptability</w:t>
       </w:r>
       <w:r>
-        <w:t>: The system should accurately track and respond to a wide range of player actions and decisions (</w:t>
-      </w:r>
-      <w:proofErr w:type="gramStart"/>
-      <w:r>
-        <w:t>ideally</w:t>
-      </w:r>
-      <w:proofErr w:type="gramEnd"/>
-      <w:r>
-        <w:t xml:space="preserve"> we will track everything that happens). It should be able to adapt the character's progression based on the player's unique playstyle and choices.</w:t>
+        <w:t>: The system should accurately track and respond to a wide range of player actions and decisions (ideally we will track everything that happens). It should be able to adapt the character's progression based on the player's unique playstyle and choices.</w:t>
       </w:r>
     </w:p>
     <w:p>
@@ -847,24 +793,14 @@
           <w:numId w:val="1"/>
         </w:numPr>
       </w:pPr>
-      <w:proofErr w:type="spellStart"/>
       <w:r>
         <w:rPr>
           <w:rStyle w:val="Strong"/>
         </w:rPr>
         <w:t>Replayability</w:t>
       </w:r>
-      <w:proofErr w:type="spellEnd"/>
-      <w:r>
-        <w:t xml:space="preserve">: The system should contribute to the game's </w:t>
-      </w:r>
-      <w:proofErr w:type="spellStart"/>
-      <w:r>
-        <w:t>replayability</w:t>
-      </w:r>
-      <w:proofErr w:type="spellEnd"/>
-      <w:r>
-        <w:t>. Players should be able to explore different playstyles and strategies in subsequent playthroughs, with the system providing different character progression paths each time.</w:t>
+      <w:r>
+        <w:t>: The system should contribute to the game's replayability. Players should be able to explore different playstyles and strategies in subsequent playthroughs, with the system providing different character progression paths each time.</w:t>
       </w:r>
     </w:p>
     <w:p>
@@ -1067,15 +1003,7 @@
         <w:pStyle w:val="NormalWeb"/>
       </w:pPr>
       <w:r>
-        <w:t xml:space="preserve">In the game, players will have the opportunity to make decisions and take actions that will influence their character's progression. Each character stat, such as strength, intelligence, agility, etc., will be represented as a dimension in an n-dimensional vector space. Player actions will result in vectors in this space, with the direction and magnitude of the vectors determined by the nature of the action and its impact on the character's </w:t>
-      </w:r>
-      <w:proofErr w:type="gramStart"/>
-      <w:r>
-        <w:t>stats</w:t>
-      </w:r>
-      <w:proofErr w:type="gramEnd"/>
-      <w:r>
-        <w:t>.</w:t>
+        <w:t>In the game, players will have the opportunity to make decisions and take actions that will influence their character's progression. Each character stat, such as strength, intelligence, agility, etc., will be represented as a dimension in an n-dimensional vector space. Player actions will result in vectors in this space, with the direction and magnitude of the vectors determined by the nature of the action and its impact on the character's stats.</w:t>
       </w:r>
     </w:p>
     <w:p>
@@ -1155,15 +1083,7 @@
         <w:t>Self-Testing</w:t>
       </w:r>
       <w:r>
-        <w:t xml:space="preserve">: Play the game, </w:t>
-      </w:r>
-      <w:proofErr w:type="gramStart"/>
-      <w:r>
-        <w:t>taking</w:t>
-      </w:r>
-      <w:proofErr w:type="gramEnd"/>
-      <w:r>
-        <w:t xml:space="preserve"> different actions and making different decisions to test the system's adaptability and accuracy. Check if the system is correctly tracking and reflecting these actions in the character's stats.</w:t>
+        <w:t>: Play the game, taking different actions and making different decisions to test the system's adaptability and accuracy. Check if the system is correctly tracking and reflecting these actions in the character's stats.</w:t>
       </w:r>
     </w:p>
     <w:p>
@@ -1217,15 +1137,7 @@
         <w:t>Balance Testing</w:t>
       </w:r>
       <w:r>
-        <w:t xml:space="preserve">: Test the game balance. Play the game with different strategies and playstyles to see if the system maintains balance and does not favor any </w:t>
-      </w:r>
-      <w:proofErr w:type="gramStart"/>
-      <w:r>
-        <w:t>particular playstyle</w:t>
-      </w:r>
-      <w:proofErr w:type="gramEnd"/>
-      <w:r>
-        <w:t>.</w:t>
+        <w:t>: Test the game balance. Play the game with different strategies and playstyles to see if the system maintains balance and does not favor any particular playstyle.</w:t>
       </w:r>
     </w:p>
     <w:p>
@@ -1261,15 +1173,7 @@
         <w:t>System Refinement</w:t>
       </w:r>
       <w:r>
-        <w:t xml:space="preserve">: Based on the results of the testing and evaluation, refine and improve the system. This could involve </w:t>
-      </w:r>
-      <w:proofErr w:type="gramStart"/>
-      <w:r>
-        <w:t>making adjustments to</w:t>
-      </w:r>
-      <w:proofErr w:type="gramEnd"/>
-      <w:r>
-        <w:t xml:space="preserve"> the vector calculations, </w:t>
+        <w:t xml:space="preserve">: Based on the results of the testing and evaluation, refine and improve the system. This could involve making adjustments to the vector calculations, </w:t>
       </w:r>
       <w:r>
         <w:lastRenderedPageBreak/>
@@ -1489,15 +1393,7 @@
         </w:rPr>
       </w:pPr>
       <w:r>
-        <w:t xml:space="preserve">Other than talking to </w:t>
-      </w:r>
-      <w:proofErr w:type="spellStart"/>
-      <w:r>
-        <w:t>chatgpt</w:t>
-      </w:r>
-      <w:proofErr w:type="spellEnd"/>
-      <w:r>
-        <w:t xml:space="preserve"> about how to make this look better, there are no real references as this does seem to be a new idea.</w:t>
+        <w:t>Other than talking to chatgpt about how to make this look better, there are no real references as this does seem to be a new idea.</w:t>
       </w:r>
     </w:p>
     <w:sectPr>

</xml_diff>